<commit_message>
Final commit on Jan 17 friday night
Have to resume work from assumptions and dependencies
</commit_message>
<xml_diff>
--- a/SRS_CMS.docx
+++ b/SRS_CMS.docx
@@ -5303,6 +5303,60 @@
           <w:szCs w:val="26"/>
         </w:rPr>
       </w:pPr>
+      <w:r>
+        <w:rPr>
+          <w:rFonts w:asciiTheme="minorHAnsi" w:hAnsiTheme="minorHAnsi" w:cstheme="minorHAnsi"/>
+          <w:noProof/>
+          <w:sz w:val="26"/>
+          <w:szCs w:val="26"/>
+          <w:lang w:val="en-IN" w:eastAsia="en-IN"/>
+        </w:rPr>
+        <w:drawing>
+          <wp:inline distT="0" distB="0" distL="0" distR="0">
+            <wp:extent cx="5943600" cy="3990056"/>
+            <wp:effectExtent l="19050" t="0" r="0" b="0"/>
+            <wp:docPr id="1" name="Picture 1" descr="D:\college\s4\projects\CMSoops\archi.jpg"/>
+            <wp:cNvGraphicFramePr>
+              <a:graphicFrameLocks xmlns:a="http://schemas.openxmlformats.org/drawingml/2006/main" noChangeAspect="1"/>
+            </wp:cNvGraphicFramePr>
+            <a:graphic xmlns:a="http://schemas.openxmlformats.org/drawingml/2006/main">
+              <a:graphicData uri="http://schemas.openxmlformats.org/drawingml/2006/picture">
+                <pic:pic xmlns:pic="http://schemas.openxmlformats.org/drawingml/2006/picture">
+                  <pic:nvPicPr>
+                    <pic:cNvPr id="0" name="Picture 1" descr="D:\college\s4\projects\CMSoops\archi.jpg"/>
+                    <pic:cNvPicPr>
+                      <a:picLocks noChangeAspect="1" noChangeArrowheads="1"/>
+                    </pic:cNvPicPr>
+                  </pic:nvPicPr>
+                  <pic:blipFill>
+                    <a:blip r:embed="rId10" cstate="print"/>
+                    <a:srcRect/>
+                    <a:stretch>
+                      <a:fillRect/>
+                    </a:stretch>
+                  </pic:blipFill>
+                  <pic:spPr bwMode="auto">
+                    <a:xfrm>
+                      <a:off x="0" y="0"/>
+                      <a:ext cx="5943600" cy="3990056"/>
+                    </a:xfrm>
+                    <a:prstGeom prst="rect">
+                      <a:avLst/>
+                    </a:prstGeom>
+                    <a:noFill/>
+                    <a:ln w="9525">
+                      <a:noFill/>
+                      <a:miter lim="800000"/>
+                      <a:headEnd/>
+                      <a:tailEnd/>
+                    </a:ln>
+                  </pic:spPr>
+                </pic:pic>
+              </a:graphicData>
+            </a:graphic>
+          </wp:inline>
+        </w:drawing>
+      </w:r>
     </w:p>
     <w:p>
       <w:pPr>
@@ -5323,6 +5377,15 @@
       </w:pPr>
       <w:bookmarkStart w:id="18" w:name="_Toc506458779"/>
       <w:bookmarkStart w:id="19" w:name="_Toc506459145"/>
+    </w:p>
+    <w:p>
+      <w:pPr>
+        <w:pStyle w:val="Heading2"/>
+        <w:jc w:val="both"/>
+        <w:rPr>
+          <w:rFonts w:asciiTheme="minorHAnsi" w:hAnsiTheme="minorHAnsi" w:cstheme="minorHAnsi"/>
+        </w:rPr>
+      </w:pPr>
       <w:r>
         <w:rPr>
           <w:rFonts w:asciiTheme="minorHAnsi" w:hAnsiTheme="minorHAnsi" w:cstheme="minorHAnsi"/>
@@ -5330,7 +5393,7 @@
           <w:lang w:val="en-IN" w:eastAsia="en-IN"/>
         </w:rPr>
         <w:pict>
-          <v:roundrect id="_x0000_s1035" style="position:absolute;left:0;text-align:left;margin-left:-2.2pt;margin-top:8.9pt;width:471.6pt;height:25.35pt;z-index:-251650048" arcsize="10923f" fillcolor="#c6d9f1 [671]" strokecolor="#c6d9f1 [671]" strokeweight=".25pt"/>
+          <v:roundrect id="_x0000_s1035" style="position:absolute;left:0;text-align:left;margin-left:-2.2pt;margin-top:2.9pt;width:471.6pt;height:25.35pt;z-index:-251650048" arcsize="10923f" fillcolor="#c6d9f1 [671]" strokecolor="#c6d9f1 [671]" strokeweight=".25pt"/>
         </w:pict>
       </w:r>
       <w:r>
@@ -5365,29 +5428,748 @@
       <w:bookmarkStart w:id="20" w:name="_Toc506458780"/>
       <w:bookmarkStart w:id="21" w:name="_Toc506459146"/>
       <w:r>
+        <w:rPr>
+          <w:rFonts w:asciiTheme="minorHAnsi" w:hAnsiTheme="minorHAnsi" w:cstheme="minorHAnsi"/>
+          <w:noProof/>
+          <w:lang w:val="en-IN" w:eastAsia="en-IN"/>
+        </w:rPr>
+        <w:pict>
+          <v:roundrect id="_x0000_s1036" style="position:absolute;left:0;text-align:left;margin-left:-2.95pt;margin-top:6.65pt;width:471.6pt;height:25.35pt;z-index:-251649024" arcsize="10923f" fillcolor="#c6d9f1 [671]" strokecolor="#c6d9f1 [671]" strokeweight=".25pt"/>
+        </w:pict>
+      </w:r>
+      <w:r>
         <w:t>2.3 User Characteristics</w:t>
       </w:r>
+      <w:bookmarkStart w:id="22" w:name="_Toc506458781"/>
+      <w:bookmarkStart w:id="23" w:name="_Toc506459147"/>
       <w:bookmarkEnd w:id="20"/>
       <w:bookmarkEnd w:id="21"/>
     </w:p>
-    <w:p>
-      <w:pPr>
-        <w:pStyle w:val="BodyText"/>
-        <w:jc w:val="both"/>
-      </w:pPr>
-      <w:r>
-        <w:t>This subsection of the SRS should describe those general characteristics of the eventual users of the product that will affect the specific requirements.  (See the IEEE Guide to SRS for more details).</w:t>
-      </w:r>
+    <w:p/>
+    <w:p>
+      <w:pPr>
+        <w:rPr>
+          <w:rFonts w:asciiTheme="minorHAnsi" w:hAnsiTheme="minorHAnsi" w:cstheme="minorHAnsi"/>
+          <w:sz w:val="26"/>
+          <w:szCs w:val="26"/>
+        </w:rPr>
+      </w:pPr>
+      <w:r>
+        <w:rPr>
+          <w:rFonts w:asciiTheme="minorHAnsi" w:hAnsiTheme="minorHAnsi" w:cstheme="minorHAnsi"/>
+          <w:sz w:val="26"/>
+          <w:szCs w:val="26"/>
+        </w:rPr>
+        <w:t xml:space="preserve">The Class Management System Android application is meant to provide the faculty of NIT Calicut </w:t>
+      </w:r>
+      <w:r>
+        <w:rPr>
+          <w:rFonts w:asciiTheme="minorHAnsi" w:hAnsiTheme="minorHAnsi" w:cstheme="minorHAnsi"/>
+          <w:sz w:val="26"/>
+          <w:szCs w:val="26"/>
+        </w:rPr>
+        <w:t xml:space="preserve">a better and easier way to manage the classes from their mobile devices. It will reduce the paperwork and data entry job at the end of each semester. </w:t>
+      </w:r>
+      <w:r>
+        <w:rPr>
+          <w:rFonts w:asciiTheme="minorHAnsi" w:hAnsiTheme="minorHAnsi" w:cstheme="minorHAnsi"/>
+          <w:sz w:val="26"/>
+          <w:szCs w:val="26"/>
+        </w:rPr>
+        <w:t xml:space="preserve">The interface is as simple as possible, and the application itself has no learning curve. </w:t>
+      </w:r>
+    </w:p>
+    <w:p>
+      <w:pPr>
+        <w:rPr>
+          <w:rFonts w:asciiTheme="minorHAnsi" w:hAnsiTheme="minorHAnsi" w:cstheme="minorHAnsi"/>
+          <w:sz w:val="26"/>
+          <w:szCs w:val="26"/>
+        </w:rPr>
+      </w:pPr>
+    </w:p>
+    <w:p>
+      <w:pPr>
+        <w:rPr>
+          <w:rFonts w:asciiTheme="minorHAnsi" w:hAnsiTheme="minorHAnsi" w:cstheme="minorHAnsi"/>
+          <w:sz w:val="26"/>
+          <w:szCs w:val="26"/>
+          <w:lang w:val="en-IN"/>
+        </w:rPr>
+      </w:pPr>
+      <w:r>
+        <w:rPr>
+          <w:rFonts w:asciiTheme="minorHAnsi" w:hAnsiTheme="minorHAnsi" w:cstheme="minorHAnsi"/>
+          <w:sz w:val="26"/>
+          <w:szCs w:val="26"/>
+        </w:rPr>
+        <w:t xml:space="preserve">Users can be </w:t>
+      </w:r>
+      <w:r>
+        <w:rPr>
+          <w:rFonts w:asciiTheme="minorHAnsi" w:hAnsiTheme="minorHAnsi" w:cstheme="minorHAnsi"/>
+          <w:sz w:val="26"/>
+          <w:szCs w:val="26"/>
+          <w:lang w:val="en-IN"/>
+        </w:rPr>
+        <w:t>defined by how they will use the product in a particular situation. The following list</w:t>
+      </w:r>
+      <w:r>
+        <w:rPr>
+          <w:rFonts w:asciiTheme="minorHAnsi" w:hAnsiTheme="minorHAnsi" w:cstheme="minorHAnsi"/>
+          <w:sz w:val="26"/>
+          <w:szCs w:val="26"/>
+          <w:lang w:val="en-IN"/>
+        </w:rPr>
+        <w:t xml:space="preserve"> </w:t>
+      </w:r>
+      <w:r>
+        <w:rPr>
+          <w:rFonts w:asciiTheme="minorHAnsi" w:hAnsiTheme="minorHAnsi" w:cstheme="minorHAnsi"/>
+          <w:sz w:val="26"/>
+          <w:szCs w:val="26"/>
+          <w:lang w:val="en-IN"/>
+        </w:rPr>
+        <w:t xml:space="preserve">categorizes the scenarios in which </w:t>
+      </w:r>
+      <w:r>
+        <w:rPr>
+          <w:rFonts w:asciiTheme="minorHAnsi" w:hAnsiTheme="minorHAnsi" w:cstheme="minorHAnsi"/>
+          <w:sz w:val="26"/>
+          <w:szCs w:val="26"/>
+          <w:lang w:val="en-IN"/>
+        </w:rPr>
+        <w:t>Class Management System</w:t>
+      </w:r>
+      <w:r>
+        <w:rPr>
+          <w:rFonts w:asciiTheme="minorHAnsi" w:hAnsiTheme="minorHAnsi" w:cstheme="minorHAnsi"/>
+          <w:sz w:val="26"/>
+          <w:szCs w:val="26"/>
+          <w:lang w:val="en-IN"/>
+        </w:rPr>
+        <w:t xml:space="preserve"> is expected to be utilized</w:t>
+      </w:r>
+      <w:r>
+        <w:rPr>
+          <w:rFonts w:asciiTheme="minorHAnsi" w:hAnsiTheme="minorHAnsi" w:cstheme="minorHAnsi"/>
+          <w:sz w:val="26"/>
+          <w:szCs w:val="26"/>
+          <w:lang w:val="en-IN"/>
+        </w:rPr>
+        <w:t xml:space="preserve"> by the </w:t>
+      </w:r>
+      <w:r>
+        <w:rPr>
+          <w:rFonts w:asciiTheme="minorHAnsi" w:hAnsiTheme="minorHAnsi" w:cstheme="minorHAnsi"/>
+          <w:sz w:val="26"/>
+          <w:szCs w:val="26"/>
+          <w:lang w:val="en-IN"/>
+        </w:rPr>
+        <w:t>faculty:</w:t>
+      </w:r>
+    </w:p>
+    <w:p>
+      <w:pPr>
+        <w:rPr>
+          <w:rFonts w:asciiTheme="minorHAnsi" w:hAnsiTheme="minorHAnsi" w:cstheme="minorHAnsi"/>
+          <w:sz w:val="26"/>
+          <w:szCs w:val="26"/>
+          <w:lang w:val="en-IN"/>
+        </w:rPr>
+      </w:pPr>
+    </w:p>
+    <w:p>
+      <w:pPr>
+        <w:pStyle w:val="ListParagraph"/>
+        <w:numPr>
+          <w:ilvl w:val="0"/>
+          <w:numId w:val="3"/>
+        </w:numPr>
+        <w:rPr>
+          <w:rFonts w:asciiTheme="minorHAnsi" w:hAnsiTheme="minorHAnsi" w:cstheme="minorHAnsi"/>
+          <w:sz w:val="26"/>
+          <w:szCs w:val="26"/>
+        </w:rPr>
+      </w:pPr>
+      <w:r>
+        <w:rPr>
+          <w:rFonts w:asciiTheme="minorHAnsi" w:hAnsiTheme="minorHAnsi" w:cstheme="minorHAnsi"/>
+          <w:sz w:val="26"/>
+          <w:szCs w:val="26"/>
+        </w:rPr>
+        <w:t>Quickly check a student’s details (like mobile number or email) in class or from anywhere.</w:t>
+      </w:r>
+    </w:p>
+    <w:p>
+      <w:pPr>
+        <w:pStyle w:val="ListParagraph"/>
+        <w:numPr>
+          <w:ilvl w:val="0"/>
+          <w:numId w:val="3"/>
+        </w:numPr>
+        <w:rPr>
+          <w:rFonts w:asciiTheme="minorHAnsi" w:hAnsiTheme="minorHAnsi" w:cstheme="minorHAnsi"/>
+          <w:sz w:val="26"/>
+          <w:szCs w:val="26"/>
+        </w:rPr>
+      </w:pPr>
+      <w:r>
+        <w:rPr>
+          <w:rFonts w:asciiTheme="minorHAnsi" w:hAnsiTheme="minorHAnsi" w:cstheme="minorHAnsi"/>
+          <w:sz w:val="26"/>
+          <w:szCs w:val="26"/>
+        </w:rPr>
+        <w:t>Quickly check the number of days a student has been absent, and warn him if he/she is beyond the 80% rule.</w:t>
+      </w:r>
+    </w:p>
+    <w:p>
+      <w:pPr>
+        <w:pStyle w:val="ListParagraph"/>
+        <w:numPr>
+          <w:ilvl w:val="0"/>
+          <w:numId w:val="3"/>
+        </w:numPr>
+        <w:rPr>
+          <w:rFonts w:asciiTheme="minorHAnsi" w:hAnsiTheme="minorHAnsi" w:cstheme="minorHAnsi"/>
+          <w:sz w:val="26"/>
+          <w:szCs w:val="26"/>
+        </w:rPr>
+      </w:pPr>
+      <w:r>
+        <w:rPr>
+          <w:rFonts w:asciiTheme="minorHAnsi" w:hAnsiTheme="minorHAnsi" w:cstheme="minorHAnsi"/>
+          <w:sz w:val="26"/>
+          <w:szCs w:val="26"/>
+        </w:rPr>
+        <w:t xml:space="preserve">Quickly check a student’s marks in that subject, and notify him. </w:t>
+      </w:r>
+    </w:p>
+    <w:p>
+      <w:pPr>
+        <w:pStyle w:val="ListParagraph"/>
+        <w:numPr>
+          <w:ilvl w:val="0"/>
+          <w:numId w:val="3"/>
+        </w:numPr>
+        <w:rPr>
+          <w:rFonts w:asciiTheme="minorHAnsi" w:hAnsiTheme="minorHAnsi" w:cstheme="minorHAnsi"/>
+          <w:sz w:val="26"/>
+          <w:szCs w:val="26"/>
+        </w:rPr>
+      </w:pPr>
+      <w:r>
+        <w:rPr>
+          <w:rFonts w:asciiTheme="minorHAnsi" w:hAnsiTheme="minorHAnsi" w:cstheme="minorHAnsi"/>
+          <w:sz w:val="26"/>
+          <w:szCs w:val="26"/>
+        </w:rPr>
+        <w:t>Take a note of the students absent in class, and update it directly to the database.</w:t>
+      </w:r>
+    </w:p>
+    <w:p>
+      <w:pPr>
+        <w:rPr>
+          <w:rFonts w:asciiTheme="minorHAnsi" w:hAnsiTheme="minorHAnsi" w:cstheme="minorHAnsi"/>
+          <w:sz w:val="26"/>
+          <w:szCs w:val="26"/>
+        </w:rPr>
+      </w:pPr>
+      <w:r>
+        <w:rPr>
+          <w:rFonts w:asciiTheme="minorHAnsi" w:hAnsiTheme="minorHAnsi" w:cstheme="minorHAnsi"/>
+          <w:sz w:val="26"/>
+          <w:szCs w:val="26"/>
+        </w:rPr>
+        <w:t>These above scenarios can be supported by the core features of the application. There can be some additional scenarios depending on the implementation of the additional features:</w:t>
+      </w:r>
+    </w:p>
+    <w:p>
+      <w:pPr>
+        <w:rPr>
+          <w:rFonts w:asciiTheme="minorHAnsi" w:hAnsiTheme="minorHAnsi" w:cstheme="minorHAnsi"/>
+          <w:sz w:val="26"/>
+          <w:szCs w:val="26"/>
+        </w:rPr>
+      </w:pPr>
+    </w:p>
+    <w:p>
+      <w:pPr>
+        <w:pStyle w:val="ListParagraph"/>
+        <w:numPr>
+          <w:ilvl w:val="0"/>
+          <w:numId w:val="4"/>
+        </w:numPr>
+        <w:rPr>
+          <w:rFonts w:asciiTheme="minorHAnsi" w:hAnsiTheme="minorHAnsi" w:cstheme="minorHAnsi"/>
+          <w:sz w:val="26"/>
+          <w:szCs w:val="26"/>
+        </w:rPr>
+      </w:pPr>
+      <w:r>
+        <w:rPr>
+          <w:rFonts w:asciiTheme="minorHAnsi" w:hAnsiTheme="minorHAnsi" w:cstheme="minorHAnsi"/>
+          <w:sz w:val="26"/>
+          <w:szCs w:val="26"/>
+        </w:rPr>
+        <w:t>A student may check the number of days he has been absent for a particular subject, at any time.</w:t>
+      </w:r>
+    </w:p>
+    <w:p>
+      <w:pPr>
+        <w:pStyle w:val="ListParagraph"/>
+        <w:numPr>
+          <w:ilvl w:val="0"/>
+          <w:numId w:val="4"/>
+        </w:numPr>
+        <w:rPr>
+          <w:rFonts w:asciiTheme="minorHAnsi" w:hAnsiTheme="minorHAnsi" w:cstheme="minorHAnsi"/>
+          <w:sz w:val="26"/>
+          <w:szCs w:val="26"/>
+        </w:rPr>
+      </w:pPr>
+      <w:r>
+        <w:rPr>
+          <w:rFonts w:asciiTheme="minorHAnsi" w:hAnsiTheme="minorHAnsi" w:cstheme="minorHAnsi"/>
+          <w:sz w:val="26"/>
+          <w:szCs w:val="26"/>
+        </w:rPr>
+        <w:t xml:space="preserve">A student may check his marks in any subject, whenever he needs to check it. </w:t>
+      </w:r>
+    </w:p>
+    <w:p>
+      <w:pPr>
+        <w:rPr>
+          <w:rFonts w:asciiTheme="minorHAnsi" w:hAnsiTheme="minorHAnsi" w:cstheme="minorHAnsi"/>
+          <w:sz w:val="26"/>
+          <w:szCs w:val="26"/>
+        </w:rPr>
+      </w:pPr>
+      <w:r>
+        <w:rPr>
+          <w:rFonts w:asciiTheme="minorHAnsi" w:hAnsiTheme="minorHAnsi" w:cstheme="minorHAnsi"/>
+          <w:noProof/>
+          <w:lang w:val="en-IN" w:eastAsia="en-IN"/>
+        </w:rPr>
+        <w:pict>
+          <v:roundrect id="_x0000_s1037" style="position:absolute;margin-left:-2.95pt;margin-top:11.95pt;width:471.6pt;height:25.35pt;z-index:-251648000" arcsize="10923f" fillcolor="#c6d9f1 [671]" strokecolor="#c6d9f1 [671]" strokeweight=".25pt"/>
+        </w:pict>
+      </w:r>
+    </w:p>
+    <w:p>
+      <w:pPr>
+        <w:rPr>
+          <w:rFonts w:asciiTheme="minorHAnsi" w:hAnsiTheme="minorHAnsi" w:cstheme="minorHAnsi"/>
+          <w:b/>
+          <w:sz w:val="28"/>
+          <w:szCs w:val="28"/>
+        </w:rPr>
+      </w:pPr>
+      <w:r>
+        <w:rPr>
+          <w:rFonts w:asciiTheme="minorHAnsi" w:hAnsiTheme="minorHAnsi" w:cstheme="minorHAnsi"/>
+          <w:b/>
+          <w:sz w:val="28"/>
+          <w:szCs w:val="28"/>
+        </w:rPr>
+        <w:t>2.4 Operating Environment</w:t>
+      </w:r>
+    </w:p>
+    <w:p>
+      <w:pPr>
+        <w:tabs>
+          <w:tab w:val="clear" w:pos="180"/>
+          <w:tab w:val="clear" w:pos="360"/>
+          <w:tab w:val="clear" w:pos="720"/>
+        </w:tabs>
+        <w:autoSpaceDE w:val="0"/>
+        <w:autoSpaceDN w:val="0"/>
+        <w:adjustRightInd w:val="0"/>
+        <w:rPr>
+          <w:rFonts w:ascii="Calibri" w:hAnsi="Calibri" w:cs="Calibri"/>
+          <w:sz w:val="23"/>
+          <w:szCs w:val="23"/>
+          <w:lang w:val="en-IN"/>
+        </w:rPr>
+      </w:pPr>
+    </w:p>
+    <w:p>
+      <w:pPr>
+        <w:tabs>
+          <w:tab w:val="clear" w:pos="180"/>
+          <w:tab w:val="clear" w:pos="360"/>
+          <w:tab w:val="clear" w:pos="720"/>
+        </w:tabs>
+        <w:autoSpaceDE w:val="0"/>
+        <w:autoSpaceDN w:val="0"/>
+        <w:adjustRightInd w:val="0"/>
+        <w:rPr>
+          <w:rFonts w:asciiTheme="minorHAnsi" w:hAnsiTheme="minorHAnsi" w:cstheme="minorHAnsi"/>
+          <w:sz w:val="26"/>
+          <w:szCs w:val="26"/>
+          <w:lang w:val="en-IN"/>
+        </w:rPr>
+      </w:pPr>
+      <w:r>
+        <w:rPr>
+          <w:rFonts w:asciiTheme="minorHAnsi" w:hAnsiTheme="minorHAnsi" w:cstheme="minorHAnsi"/>
+          <w:sz w:val="26"/>
+          <w:szCs w:val="26"/>
+          <w:lang w:val="en-IN"/>
+        </w:rPr>
+        <w:t xml:space="preserve">The main component of the </w:t>
+      </w:r>
+      <w:r>
+        <w:rPr>
+          <w:rFonts w:asciiTheme="minorHAnsi" w:hAnsiTheme="minorHAnsi" w:cstheme="minorHAnsi"/>
+          <w:sz w:val="26"/>
+          <w:szCs w:val="26"/>
+          <w:lang w:val="en-IN"/>
+        </w:rPr>
+        <w:t>Class Management System</w:t>
+      </w:r>
+      <w:r>
+        <w:rPr>
+          <w:rFonts w:asciiTheme="minorHAnsi" w:hAnsiTheme="minorHAnsi" w:cstheme="minorHAnsi"/>
+          <w:sz w:val="26"/>
+          <w:szCs w:val="26"/>
+          <w:lang w:val="en-IN"/>
+        </w:rPr>
+        <w:t xml:space="preserve"> project is the software application, which will be limited to</w:t>
+      </w:r>
+      <w:r>
+        <w:rPr>
+          <w:rFonts w:asciiTheme="minorHAnsi" w:hAnsiTheme="minorHAnsi" w:cstheme="minorHAnsi"/>
+          <w:sz w:val="26"/>
+          <w:szCs w:val="26"/>
+          <w:lang w:val="en-IN"/>
+        </w:rPr>
+        <w:t xml:space="preserve"> </w:t>
+      </w:r>
+      <w:r>
+        <w:rPr>
+          <w:rFonts w:asciiTheme="minorHAnsi" w:hAnsiTheme="minorHAnsi" w:cstheme="minorHAnsi"/>
+          <w:sz w:val="26"/>
+          <w:szCs w:val="26"/>
+          <w:lang w:val="en-IN"/>
+        </w:rPr>
+        <w:t xml:space="preserve">the Android operating </w:t>
+      </w:r>
+      <w:r>
+        <w:rPr>
+          <w:rFonts w:asciiTheme="minorHAnsi" w:hAnsiTheme="minorHAnsi" w:cstheme="minorHAnsi"/>
+          <w:sz w:val="26"/>
+          <w:szCs w:val="26"/>
+          <w:lang w:val="en-IN"/>
+        </w:rPr>
+        <w:t>system (specifically Android 2.3</w:t>
+      </w:r>
+      <w:r>
+        <w:rPr>
+          <w:rFonts w:asciiTheme="minorHAnsi" w:hAnsiTheme="minorHAnsi" w:cstheme="minorHAnsi"/>
+          <w:sz w:val="26"/>
+          <w:szCs w:val="26"/>
+          <w:lang w:val="en-IN"/>
+        </w:rPr>
+        <w:t xml:space="preserve"> and above). The application is not</w:t>
+      </w:r>
+      <w:r>
+        <w:rPr>
+          <w:rFonts w:asciiTheme="minorHAnsi" w:hAnsiTheme="minorHAnsi" w:cstheme="minorHAnsi"/>
+          <w:sz w:val="26"/>
+          <w:szCs w:val="26"/>
+          <w:lang w:val="en-IN"/>
+        </w:rPr>
+        <w:t xml:space="preserve"> resource</w:t>
+      </w:r>
+      <w:r>
+        <w:rPr>
+          <w:rFonts w:asciiTheme="minorHAnsi" w:hAnsiTheme="minorHAnsi" w:cstheme="minorHAnsi"/>
+          <w:sz w:val="26"/>
+          <w:szCs w:val="26"/>
+          <w:lang w:val="en-IN"/>
+        </w:rPr>
+        <w:t xml:space="preserve"> or graphics-intensive, so there are no practical hardware constraints. The app will rely</w:t>
+      </w:r>
+      <w:r>
+        <w:rPr>
+          <w:rFonts w:asciiTheme="minorHAnsi" w:hAnsiTheme="minorHAnsi" w:cstheme="minorHAnsi"/>
+          <w:sz w:val="26"/>
+          <w:szCs w:val="26"/>
+          <w:lang w:val="en-IN"/>
+        </w:rPr>
+        <w:t xml:space="preserve"> </w:t>
+      </w:r>
+      <w:r>
+        <w:rPr>
+          <w:rFonts w:asciiTheme="minorHAnsi" w:hAnsiTheme="minorHAnsi" w:cstheme="minorHAnsi"/>
+          <w:sz w:val="26"/>
+          <w:szCs w:val="26"/>
+          <w:lang w:val="en-IN"/>
+        </w:rPr>
+        <w:t>on several functionalities built into Android’s Application Programming Interface (API), so</w:t>
+      </w:r>
+      <w:r>
+        <w:rPr>
+          <w:rFonts w:asciiTheme="minorHAnsi" w:hAnsiTheme="minorHAnsi" w:cstheme="minorHAnsi"/>
+          <w:sz w:val="26"/>
+          <w:szCs w:val="26"/>
+          <w:lang w:val="en-IN"/>
+        </w:rPr>
+        <w:t xml:space="preserve"> </w:t>
+      </w:r>
+      <w:r>
+        <w:rPr>
+          <w:rFonts w:asciiTheme="minorHAnsi" w:hAnsiTheme="minorHAnsi" w:cstheme="minorHAnsi"/>
+          <w:sz w:val="26"/>
+          <w:szCs w:val="26"/>
+          <w:lang w:val="en-IN"/>
+        </w:rPr>
+        <w:t xml:space="preserve">ensuring appropriate usage of the </w:t>
+      </w:r>
+      <w:r>
+        <w:rPr>
+          <w:rFonts w:asciiTheme="minorHAnsi" w:hAnsiTheme="minorHAnsi" w:cstheme="minorHAnsi"/>
+          <w:sz w:val="26"/>
+          <w:szCs w:val="26"/>
+          <w:lang w:val="en-IN"/>
+        </w:rPr>
+        <w:lastRenderedPageBreak/>
+        <w:t>API will be a major concern. Beyond that, the application is a</w:t>
+      </w:r>
+      <w:r>
+        <w:rPr>
+          <w:rFonts w:asciiTheme="minorHAnsi" w:hAnsiTheme="minorHAnsi" w:cstheme="minorHAnsi"/>
+          <w:sz w:val="26"/>
+          <w:szCs w:val="26"/>
+          <w:lang w:val="en-IN"/>
+        </w:rPr>
+        <w:t xml:space="preserve"> </w:t>
+      </w:r>
+      <w:r>
+        <w:rPr>
+          <w:rFonts w:asciiTheme="minorHAnsi" w:hAnsiTheme="minorHAnsi" w:cstheme="minorHAnsi"/>
+          <w:sz w:val="26"/>
+          <w:szCs w:val="26"/>
+          <w:lang w:val="en-IN"/>
+        </w:rPr>
+        <w:t>self-contained unit and will not rely on any other Android-related software components.</w:t>
+      </w:r>
+    </w:p>
+    <w:p>
+      <w:pPr>
+        <w:tabs>
+          <w:tab w:val="clear" w:pos="180"/>
+          <w:tab w:val="clear" w:pos="360"/>
+          <w:tab w:val="clear" w:pos="720"/>
+        </w:tabs>
+        <w:autoSpaceDE w:val="0"/>
+        <w:autoSpaceDN w:val="0"/>
+        <w:adjustRightInd w:val="0"/>
+        <w:rPr>
+          <w:rFonts w:asciiTheme="minorHAnsi" w:hAnsiTheme="minorHAnsi" w:cstheme="minorHAnsi"/>
+          <w:sz w:val="26"/>
+          <w:szCs w:val="26"/>
+          <w:lang w:val="en-IN"/>
+        </w:rPr>
+      </w:pPr>
+    </w:p>
+    <w:p>
+      <w:pPr>
+        <w:tabs>
+          <w:tab w:val="clear" w:pos="180"/>
+          <w:tab w:val="clear" w:pos="360"/>
+          <w:tab w:val="clear" w:pos="720"/>
+        </w:tabs>
+        <w:autoSpaceDE w:val="0"/>
+        <w:autoSpaceDN w:val="0"/>
+        <w:adjustRightInd w:val="0"/>
+        <w:rPr>
+          <w:rFonts w:asciiTheme="minorHAnsi" w:hAnsiTheme="minorHAnsi" w:cstheme="minorHAnsi"/>
+          <w:sz w:val="26"/>
+          <w:szCs w:val="26"/>
+          <w:lang w:val="en-IN"/>
+        </w:rPr>
+      </w:pPr>
+      <w:r>
+        <w:rPr>
+          <w:rFonts w:asciiTheme="minorHAnsi" w:hAnsiTheme="minorHAnsi" w:cstheme="minorHAnsi"/>
+          <w:sz w:val="26"/>
+          <w:szCs w:val="26"/>
+          <w:lang w:val="en-IN"/>
+        </w:rPr>
+        <w:t xml:space="preserve">The application will, however, frequently interact with the </w:t>
+      </w:r>
+      <w:r>
+        <w:rPr>
+          <w:rFonts w:asciiTheme="minorHAnsi" w:hAnsiTheme="minorHAnsi" w:cstheme="minorHAnsi"/>
+          <w:sz w:val="26"/>
+          <w:szCs w:val="26"/>
+          <w:lang w:val="en-IN"/>
+        </w:rPr>
+        <w:t>Class Management System</w:t>
+      </w:r>
+      <w:r>
+        <w:rPr>
+          <w:rFonts w:asciiTheme="minorHAnsi" w:hAnsiTheme="minorHAnsi" w:cstheme="minorHAnsi"/>
+          <w:sz w:val="26"/>
+          <w:szCs w:val="26"/>
+          <w:lang w:val="en-IN"/>
+        </w:rPr>
+        <w:t xml:space="preserve"> server, a virtual dedicated</w:t>
+      </w:r>
+      <w:r>
+        <w:rPr>
+          <w:rFonts w:asciiTheme="minorHAnsi" w:hAnsiTheme="minorHAnsi" w:cstheme="minorHAnsi"/>
+          <w:sz w:val="26"/>
+          <w:szCs w:val="26"/>
+          <w:lang w:val="en-IN"/>
+        </w:rPr>
+        <w:t xml:space="preserve"> </w:t>
+      </w:r>
+      <w:r>
+        <w:rPr>
+          <w:rFonts w:asciiTheme="minorHAnsi" w:hAnsiTheme="minorHAnsi" w:cstheme="minorHAnsi"/>
+          <w:sz w:val="26"/>
+          <w:szCs w:val="26"/>
+          <w:lang w:val="en-IN"/>
+        </w:rPr>
+        <w:t>server hosted by GoDaddy.com. The s</w:t>
+      </w:r>
+      <w:r>
+        <w:rPr>
+          <w:rFonts w:asciiTheme="minorHAnsi" w:hAnsiTheme="minorHAnsi" w:cstheme="minorHAnsi"/>
+          <w:sz w:val="26"/>
+          <w:szCs w:val="26"/>
+          <w:lang w:val="en-IN"/>
+        </w:rPr>
+        <w:t>erver operates on a Linux</w:t>
+      </w:r>
+      <w:r>
+        <w:rPr>
+          <w:rFonts w:asciiTheme="minorHAnsi" w:hAnsiTheme="minorHAnsi" w:cstheme="minorHAnsi"/>
+          <w:sz w:val="26"/>
+          <w:szCs w:val="26"/>
+          <w:lang w:val="en-IN"/>
+        </w:rPr>
+        <w:t xml:space="preserve"> platform with 1GB of</w:t>
+      </w:r>
+      <w:r>
+        <w:rPr>
+          <w:rFonts w:asciiTheme="minorHAnsi" w:hAnsiTheme="minorHAnsi" w:cstheme="minorHAnsi"/>
+          <w:sz w:val="26"/>
+          <w:szCs w:val="26"/>
+          <w:lang w:val="en-IN"/>
+        </w:rPr>
+        <w:t xml:space="preserve"> RAM and 100</w:t>
+      </w:r>
+      <w:r>
+        <w:rPr>
+          <w:rFonts w:asciiTheme="minorHAnsi" w:hAnsiTheme="minorHAnsi" w:cstheme="minorHAnsi"/>
+          <w:sz w:val="26"/>
+          <w:szCs w:val="26"/>
+          <w:lang w:val="en-IN"/>
+        </w:rPr>
+        <w:t xml:space="preserve">GB of allocated storage space. The </w:t>
+      </w:r>
+      <w:r>
+        <w:rPr>
+          <w:rFonts w:asciiTheme="minorHAnsi" w:hAnsiTheme="minorHAnsi" w:cstheme="minorHAnsi"/>
+          <w:sz w:val="26"/>
+          <w:szCs w:val="26"/>
+          <w:lang w:val="en-IN"/>
+        </w:rPr>
+        <w:t>Class Management System</w:t>
+      </w:r>
+      <w:r>
+        <w:rPr>
+          <w:rFonts w:asciiTheme="minorHAnsi" w:hAnsiTheme="minorHAnsi" w:cstheme="minorHAnsi"/>
+          <w:sz w:val="26"/>
+          <w:szCs w:val="26"/>
+          <w:lang w:val="en-IN"/>
+        </w:rPr>
+        <w:t xml:space="preserve"> database will be stored on the server</w:t>
+      </w:r>
+      <w:r>
+        <w:rPr>
+          <w:rFonts w:asciiTheme="minorHAnsi" w:hAnsiTheme="minorHAnsi" w:cstheme="minorHAnsi"/>
+          <w:sz w:val="26"/>
+          <w:szCs w:val="26"/>
+          <w:lang w:val="en-IN"/>
+        </w:rPr>
+        <w:t xml:space="preserve"> </w:t>
+      </w:r>
+      <w:r>
+        <w:rPr>
+          <w:rFonts w:asciiTheme="minorHAnsi" w:hAnsiTheme="minorHAnsi" w:cstheme="minorHAnsi"/>
+          <w:sz w:val="26"/>
+          <w:szCs w:val="26"/>
+          <w:lang w:val="en-IN"/>
+        </w:rPr>
+        <w:t xml:space="preserve">using </w:t>
+      </w:r>
+      <w:proofErr w:type="spellStart"/>
+      <w:r>
+        <w:rPr>
+          <w:rFonts w:asciiTheme="minorHAnsi" w:hAnsiTheme="minorHAnsi" w:cstheme="minorHAnsi"/>
+          <w:sz w:val="26"/>
+          <w:szCs w:val="26"/>
+          <w:lang w:val="en-IN"/>
+        </w:rPr>
+        <w:t>MySQL</w:t>
+      </w:r>
+      <w:proofErr w:type="spellEnd"/>
+      <w:r>
+        <w:rPr>
+          <w:rFonts w:asciiTheme="minorHAnsi" w:hAnsiTheme="minorHAnsi" w:cstheme="minorHAnsi"/>
+          <w:sz w:val="26"/>
+          <w:szCs w:val="26"/>
+          <w:lang w:val="en-IN"/>
+        </w:rPr>
+        <w:t xml:space="preserve"> and will be interfaced with a wrapper written in PHP 5.</w:t>
+      </w:r>
+    </w:p>
+    <w:p>
+      <w:pPr>
+        <w:tabs>
+          <w:tab w:val="clear" w:pos="180"/>
+          <w:tab w:val="clear" w:pos="360"/>
+          <w:tab w:val="clear" w:pos="720"/>
+        </w:tabs>
+        <w:autoSpaceDE w:val="0"/>
+        <w:autoSpaceDN w:val="0"/>
+        <w:adjustRightInd w:val="0"/>
+        <w:rPr>
+          <w:rFonts w:asciiTheme="minorHAnsi" w:hAnsiTheme="minorHAnsi" w:cstheme="minorHAnsi"/>
+          <w:b/>
+          <w:sz w:val="26"/>
+          <w:szCs w:val="26"/>
+        </w:rPr>
+      </w:pPr>
     </w:p>
     <w:p>
       <w:pPr>
         <w:pStyle w:val="Heading2"/>
         <w:jc w:val="both"/>
       </w:pPr>
-      <w:bookmarkStart w:id="22" w:name="_Toc506458781"/>
-      <w:bookmarkStart w:id="23" w:name="_Toc506459147"/>
-      <w:r>
-        <w:t>2.4 General Constraints</w:t>
+      <w:r>
+        <w:rPr>
+          <w:rFonts w:asciiTheme="minorHAnsi" w:hAnsiTheme="minorHAnsi" w:cstheme="minorHAnsi"/>
+          <w:noProof/>
+          <w:lang w:val="en-IN" w:eastAsia="en-IN"/>
+        </w:rPr>
+        <w:pict>
+          <v:roundrect id="_x0000_s1038" style="position:absolute;left:0;text-align:left;margin-left:-4.45pt;margin-top:8.2pt;width:471.6pt;height:25.35pt;z-index:-251646976" arcsize="10923f" fillcolor="#c6d9f1 [671]" strokecolor="#c6d9f1 [671]" strokeweight=".25pt"/>
+        </w:pict>
+      </w:r>
+      <w:r>
+        <w:t>2.5</w:t>
+      </w:r>
+      <w:r>
+        <w:t xml:space="preserve"> Design and Implementation</w:t>
+      </w:r>
+      <w:r>
+        <w:t xml:space="preserve"> Constraints</w:t>
       </w:r>
       <w:bookmarkEnd w:id="22"/>
       <w:bookmarkEnd w:id="23"/>
@@ -5399,33 +6181,190 @@
           <w:i/>
         </w:rPr>
       </w:pPr>
-      <w:r>
-        <w:rPr>
-          <w:i/>
-        </w:rPr>
-        <w:t>This subsection of the SRS should provide a general description of any other items that will</w:t>
-      </w:r>
-    </w:p>
-    <w:p>
-      <w:pPr>
-        <w:jc w:val="both"/>
-        <w:rPr>
-          <w:i/>
-        </w:rPr>
-      </w:pPr>
-      <w:proofErr w:type="gramStart"/>
-      <w:r>
-        <w:rPr>
-          <w:i/>
-        </w:rPr>
-        <w:t>limit</w:t>
-      </w:r>
-      <w:proofErr w:type="gramEnd"/>
-      <w:r>
-        <w:rPr>
-          <w:i/>
-        </w:rPr>
-        <w:t xml:space="preserve"> the developer’s options for designing the system. (See the IEEE Guide to SRS for a partial list of possible general constraints).</w:t>
+    </w:p>
+    <w:p>
+      <w:pPr>
+        <w:jc w:val="both"/>
+        <w:rPr>
+          <w:rFonts w:asciiTheme="minorHAnsi" w:hAnsiTheme="minorHAnsi" w:cstheme="minorHAnsi"/>
+          <w:sz w:val="26"/>
+          <w:szCs w:val="26"/>
+          <w:lang w:val="en-IN"/>
+        </w:rPr>
+      </w:pPr>
+      <w:r>
+        <w:rPr>
+          <w:rFonts w:asciiTheme="minorHAnsi" w:hAnsiTheme="minorHAnsi" w:cstheme="minorHAnsi"/>
+          <w:sz w:val="26"/>
+          <w:szCs w:val="26"/>
+          <w:lang w:val="en-IN"/>
+        </w:rPr>
+        <w:t>The primary design constraint is the mobile platform. Since the application is designated for</w:t>
+      </w:r>
+      <w:r>
+        <w:rPr>
+          <w:rFonts w:asciiTheme="minorHAnsi" w:hAnsiTheme="minorHAnsi" w:cstheme="minorHAnsi"/>
+          <w:sz w:val="26"/>
+          <w:szCs w:val="26"/>
+          <w:lang w:val="en-IN"/>
+        </w:rPr>
+        <w:t xml:space="preserve"> </w:t>
+      </w:r>
+      <w:r>
+        <w:rPr>
+          <w:rFonts w:asciiTheme="minorHAnsi" w:hAnsiTheme="minorHAnsi" w:cstheme="minorHAnsi"/>
+          <w:sz w:val="26"/>
+          <w:szCs w:val="26"/>
+          <w:lang w:val="en-IN"/>
+        </w:rPr>
+        <w:t>mobile handsets</w:t>
+      </w:r>
+      <w:r>
+        <w:rPr>
+          <w:rFonts w:asciiTheme="minorHAnsi" w:hAnsiTheme="minorHAnsi" w:cstheme="minorHAnsi"/>
+          <w:sz w:val="26"/>
+          <w:szCs w:val="26"/>
+          <w:lang w:val="en-IN"/>
+        </w:rPr>
+        <w:t xml:space="preserve"> and tablets</w:t>
+      </w:r>
+      <w:r>
+        <w:rPr>
+          <w:rFonts w:asciiTheme="minorHAnsi" w:hAnsiTheme="minorHAnsi" w:cstheme="minorHAnsi"/>
+          <w:sz w:val="26"/>
+          <w:szCs w:val="26"/>
+          <w:lang w:val="en-IN"/>
+        </w:rPr>
+        <w:t>, limited screen size and resolution will be a major design consideration.</w:t>
+      </w:r>
+      <w:r>
+        <w:rPr>
+          <w:rFonts w:asciiTheme="minorHAnsi" w:hAnsiTheme="minorHAnsi" w:cstheme="minorHAnsi"/>
+          <w:sz w:val="26"/>
+          <w:szCs w:val="26"/>
+          <w:lang w:val="en-IN"/>
+        </w:rPr>
+        <w:t xml:space="preserve"> </w:t>
+      </w:r>
+      <w:r>
+        <w:rPr>
+          <w:rFonts w:asciiTheme="minorHAnsi" w:hAnsiTheme="minorHAnsi" w:cstheme="minorHAnsi"/>
+          <w:sz w:val="26"/>
+          <w:szCs w:val="26"/>
+          <w:lang w:val="en-IN"/>
+        </w:rPr>
+        <w:t>Creating a user interface which is both effective and easily navigable will pose a difficult</w:t>
+      </w:r>
+      <w:r>
+        <w:rPr>
+          <w:rFonts w:asciiTheme="minorHAnsi" w:hAnsiTheme="minorHAnsi" w:cstheme="minorHAnsi"/>
+          <w:sz w:val="26"/>
+          <w:szCs w:val="26"/>
+          <w:lang w:val="en-IN"/>
+        </w:rPr>
+        <w:t xml:space="preserve"> </w:t>
+      </w:r>
+      <w:r>
+        <w:rPr>
+          <w:rFonts w:asciiTheme="minorHAnsi" w:hAnsiTheme="minorHAnsi" w:cstheme="minorHAnsi"/>
+          <w:sz w:val="26"/>
+          <w:szCs w:val="26"/>
+          <w:lang w:val="en-IN"/>
+        </w:rPr>
+        <w:t>challenge. Other constraints such as limited memory and processing power are also worth</w:t>
+      </w:r>
+      <w:r>
+        <w:rPr>
+          <w:rFonts w:asciiTheme="minorHAnsi" w:hAnsiTheme="minorHAnsi" w:cstheme="minorHAnsi"/>
+          <w:sz w:val="26"/>
+          <w:szCs w:val="26"/>
+          <w:lang w:val="en-IN"/>
+        </w:rPr>
+        <w:t xml:space="preserve"> </w:t>
+      </w:r>
+      <w:r>
+        <w:rPr>
+          <w:rFonts w:asciiTheme="minorHAnsi" w:hAnsiTheme="minorHAnsi" w:cstheme="minorHAnsi"/>
+          <w:sz w:val="26"/>
+          <w:szCs w:val="26"/>
+          <w:lang w:val="en-IN"/>
+        </w:rPr>
+        <w:t xml:space="preserve">considering. </w:t>
+      </w:r>
+      <w:r>
+        <w:rPr>
+          <w:rFonts w:asciiTheme="minorHAnsi" w:hAnsiTheme="minorHAnsi" w:cstheme="minorHAnsi"/>
+          <w:sz w:val="26"/>
+          <w:szCs w:val="26"/>
+          <w:lang w:val="en-IN"/>
+        </w:rPr>
+        <w:t>The Class Management System</w:t>
+      </w:r>
+      <w:r>
+        <w:rPr>
+          <w:rFonts w:asciiTheme="minorHAnsi" w:hAnsiTheme="minorHAnsi" w:cstheme="minorHAnsi"/>
+          <w:sz w:val="26"/>
+          <w:szCs w:val="26"/>
+          <w:lang w:val="en-IN"/>
+        </w:rPr>
+        <w:t xml:space="preserve"> is meant to be quick and responsive, even when dealing with large groups</w:t>
+      </w:r>
+      <w:r>
+        <w:rPr>
+          <w:rFonts w:asciiTheme="minorHAnsi" w:hAnsiTheme="minorHAnsi" w:cstheme="minorHAnsi"/>
+          <w:sz w:val="26"/>
+          <w:szCs w:val="26"/>
+          <w:lang w:val="en-IN"/>
+        </w:rPr>
+        <w:t xml:space="preserve"> of data </w:t>
+      </w:r>
+      <w:r>
+        <w:rPr>
+          <w:rFonts w:asciiTheme="minorHAnsi" w:hAnsiTheme="minorHAnsi" w:cstheme="minorHAnsi"/>
+          <w:sz w:val="26"/>
+          <w:szCs w:val="26"/>
+          <w:lang w:val="en-IN"/>
+        </w:rPr>
+        <w:t>and transactions, so each feature must be designed and impl</w:t>
+      </w:r>
+      <w:r>
+        <w:rPr>
+          <w:rFonts w:asciiTheme="minorHAnsi" w:hAnsiTheme="minorHAnsi" w:cstheme="minorHAnsi"/>
+          <w:sz w:val="26"/>
+          <w:szCs w:val="26"/>
+          <w:lang w:val="en-IN"/>
+        </w:rPr>
+        <w:t xml:space="preserve">emented with efficiency in mind, reducing the overall response time of the application. </w:t>
+      </w:r>
+    </w:p>
+    <w:p>
+      <w:pPr>
+        <w:jc w:val="both"/>
+        <w:rPr>
+          <w:rFonts w:asciiTheme="minorHAnsi" w:hAnsiTheme="minorHAnsi" w:cstheme="minorHAnsi"/>
+          <w:sz w:val="26"/>
+          <w:szCs w:val="26"/>
+          <w:lang w:val="en-IN"/>
+        </w:rPr>
+      </w:pPr>
+    </w:p>
+    <w:p>
+      <w:pPr>
+        <w:jc w:val="both"/>
+        <w:rPr>
+          <w:rFonts w:asciiTheme="minorHAnsi" w:hAnsiTheme="minorHAnsi" w:cstheme="minorHAnsi"/>
+          <w:sz w:val="26"/>
+          <w:szCs w:val="26"/>
+        </w:rPr>
+      </w:pPr>
+      <w:r>
+        <w:rPr>
+          <w:rFonts w:asciiTheme="minorHAnsi" w:hAnsiTheme="minorHAnsi" w:cstheme="minorHAnsi"/>
+          <w:sz w:val="26"/>
+          <w:szCs w:val="26"/>
+          <w:lang w:val="en-IN"/>
+        </w:rPr>
+        <w:t xml:space="preserve">Another main constraint is the availability and speed of data connection on the mobile device. Since the application has to send requests to the server for each and every task, having a good data connection all the time is necessary. </w:t>
       </w:r>
     </w:p>
     <w:p>
@@ -5436,29 +6375,54 @@
       <w:bookmarkStart w:id="24" w:name="_Toc506458782"/>
       <w:bookmarkStart w:id="25" w:name="_Toc506459148"/>
       <w:r>
-        <w:t>2.5 Assumptions and Dependencies</w:t>
+        <w:rPr>
+          <w:rFonts w:asciiTheme="minorHAnsi" w:hAnsiTheme="minorHAnsi" w:cstheme="minorHAnsi"/>
+          <w:noProof/>
+          <w:lang w:val="en-IN" w:eastAsia="en-IN"/>
+        </w:rPr>
+        <w:pict>
+          <v:roundrect id="_x0000_s1039" style="position:absolute;left:0;text-align:left;margin-left:-3.7pt;margin-top:9.1pt;width:471.6pt;height:25.35pt;z-index:-251645952" arcsize="10923f" fillcolor="#c6d9f1 [671]" strokecolor="#c6d9f1 [671]" strokeweight=".25pt"/>
+        </w:pict>
+      </w:r>
+      <w:r>
+        <w:t>2.6</w:t>
+      </w:r>
+      <w:r>
+        <w:t xml:space="preserve"> Assumptions and Dependencies</w:t>
       </w:r>
       <w:bookmarkEnd w:id="24"/>
       <w:bookmarkEnd w:id="25"/>
     </w:p>
-    <w:p>
-      <w:pPr>
-        <w:pStyle w:val="BodyText"/>
-        <w:jc w:val="both"/>
-      </w:pPr>
-      <w:r>
-        <w:t>This subsection of the SRS should list each of the factors that affect the requirements stated in the SRS. These factors are not design constraints on the software but are, rather, any changes to them that can affect the requirements in the SRS. For example, an assumption might be that a specific operating system will be available on the hardware designated for the software product. If, in fact, the operating system is not available, the SRS would then have to change accordingly.</w:t>
-      </w:r>
+    <w:p/>
+    <w:p>
+      <w:pPr>
+        <w:rPr>
+          <w:rFonts w:asciiTheme="minorHAnsi" w:hAnsiTheme="minorHAnsi" w:cstheme="minorHAnsi"/>
+          <w:sz w:val="26"/>
+          <w:szCs w:val="26"/>
+        </w:rPr>
+      </w:pPr>
     </w:p>
     <w:p>
       <w:pPr>
         <w:pStyle w:val="Heading1"/>
         <w:jc w:val="both"/>
+        <w:rPr>
+          <w:rFonts w:asciiTheme="minorHAnsi" w:hAnsiTheme="minorHAnsi" w:cstheme="minorHAnsi"/>
+          <w:b w:val="0"/>
+          <w:sz w:val="26"/>
+          <w:szCs w:val="26"/>
+        </w:rPr>
       </w:pPr>
       <w:bookmarkStart w:id="26" w:name="_Toc506458783"/>
       <w:bookmarkStart w:id="27" w:name="_Toc506459149"/>
-      <w:r>
-        <w:lastRenderedPageBreak/>
+    </w:p>
+    <w:p>
+      <w:pPr>
+        <w:pStyle w:val="Heading1"/>
+        <w:jc w:val="both"/>
+      </w:pPr>
+      <w:r>
         <w:t>3. Specific Requirements</w:t>
       </w:r>
       <w:bookmarkEnd w:id="26"/>
@@ -5550,6 +6514,7 @@
         <w:jc w:val="both"/>
       </w:pPr>
       <w:r>
+        <w:lastRenderedPageBreak/>
         <w:t>Prioritized (with respect to importance and/or stability)</w:t>
       </w:r>
     </w:p>
@@ -5784,7 +6749,6 @@
       <w:bookmarkStart w:id="44" w:name="_Toc506458792"/>
       <w:bookmarkStart w:id="45" w:name="_Toc506459158"/>
       <w:r>
-        <w:lastRenderedPageBreak/>
         <w:t>3.3 Use Cases</w:t>
       </w:r>
       <w:bookmarkEnd w:id="44"/>
@@ -5887,6 +6851,7 @@
       <w:bookmarkStart w:id="54" w:name="_Toc506458797"/>
       <w:bookmarkStart w:id="55" w:name="_Toc506459163"/>
       <w:r>
+        <w:lastRenderedPageBreak/>
         <w:t>3.4.2 &lt;Class / Object #2&gt;</w:t>
       </w:r>
       <w:bookmarkEnd w:id="54"/>
@@ -6103,7 +7068,6 @@
       <w:bookmarkStart w:id="78" w:name="_Toc506458809"/>
       <w:bookmarkStart w:id="79" w:name="_Toc506459175"/>
       <w:r>
-        <w:lastRenderedPageBreak/>
         <w:t>4. Analysis Models</w:t>
       </w:r>
       <w:bookmarkEnd w:id="78"/>
@@ -6126,6 +7090,7 @@
       <w:bookmarkStart w:id="80" w:name="_Toc506458810"/>
       <w:bookmarkStart w:id="81" w:name="_Toc506459176"/>
       <w:r>
+        <w:lastRenderedPageBreak/>
         <w:t>4.1 Sequence Diagrams</w:t>
       </w:r>
       <w:bookmarkEnd w:id="80"/>
@@ -6319,7 +7284,7 @@
         <w:rStyle w:val="PageNumber"/>
         <w:noProof/>
       </w:rPr>
-      <w:t>3</w:t>
+      <w:t>5</w:t>
     </w:r>
     <w:r>
       <w:rPr>
@@ -6392,6 +7357,92 @@
 <file path=word/numbering.xml><?xml version="1.0" encoding="utf-8"?>
 <w:numbering xmlns:ve="http://schemas.openxmlformats.org/markup-compatibility/2006" xmlns:o="urn:schemas-microsoft-com:office:office" xmlns:r="http://schemas.openxmlformats.org/officeDocument/2006/relationships" xmlns:m="http://schemas.openxmlformats.org/officeDocument/2006/math" xmlns:v="urn:schemas-microsoft-com:vml" xmlns:wp="http://schemas.openxmlformats.org/drawingml/2006/wordprocessingDrawing" xmlns:w10="urn:schemas-microsoft-com:office:word" xmlns:w="http://schemas.openxmlformats.org/wordprocessingml/2006/main" xmlns:wne="http://schemas.microsoft.com/office/word/2006/wordml">
   <w:abstractNum w:abstractNumId="0">
+    <w:nsid w:val="1ED21DDF"/>
+    <w:multiLevelType w:val="hybridMultilevel"/>
+    <w:tmpl w:val="57BAE520"/>
+    <w:lvl w:ilvl="0" w:tplc="4009000F">
+      <w:start w:val="1"/>
+      <w:numFmt w:val="decimal"/>
+      <w:lvlText w:val="%1."/>
+      <w:lvlJc w:val="left"/>
+      <w:pPr>
+        <w:ind w:left="720" w:hanging="360"/>
+      </w:pPr>
+    </w:lvl>
+    <w:lvl w:ilvl="1" w:tplc="40090019" w:tentative="1">
+      <w:start w:val="1"/>
+      <w:numFmt w:val="lowerLetter"/>
+      <w:lvlText w:val="%2."/>
+      <w:lvlJc w:val="left"/>
+      <w:pPr>
+        <w:ind w:left="1440" w:hanging="360"/>
+      </w:pPr>
+    </w:lvl>
+    <w:lvl w:ilvl="2" w:tplc="4009001B" w:tentative="1">
+      <w:start w:val="1"/>
+      <w:numFmt w:val="lowerRoman"/>
+      <w:lvlText w:val="%3."/>
+      <w:lvlJc w:val="right"/>
+      <w:pPr>
+        <w:ind w:left="2160" w:hanging="180"/>
+      </w:pPr>
+    </w:lvl>
+    <w:lvl w:ilvl="3" w:tplc="4009000F" w:tentative="1">
+      <w:start w:val="1"/>
+      <w:numFmt w:val="decimal"/>
+      <w:lvlText w:val="%4."/>
+      <w:lvlJc w:val="left"/>
+      <w:pPr>
+        <w:ind w:left="2880" w:hanging="360"/>
+      </w:pPr>
+    </w:lvl>
+    <w:lvl w:ilvl="4" w:tplc="40090019" w:tentative="1">
+      <w:start w:val="1"/>
+      <w:numFmt w:val="lowerLetter"/>
+      <w:lvlText w:val="%5."/>
+      <w:lvlJc w:val="left"/>
+      <w:pPr>
+        <w:ind w:left="3600" w:hanging="360"/>
+      </w:pPr>
+    </w:lvl>
+    <w:lvl w:ilvl="5" w:tplc="4009001B" w:tentative="1">
+      <w:start w:val="1"/>
+      <w:numFmt w:val="lowerRoman"/>
+      <w:lvlText w:val="%6."/>
+      <w:lvlJc w:val="right"/>
+      <w:pPr>
+        <w:ind w:left="4320" w:hanging="180"/>
+      </w:pPr>
+    </w:lvl>
+    <w:lvl w:ilvl="6" w:tplc="4009000F" w:tentative="1">
+      <w:start w:val="1"/>
+      <w:numFmt w:val="decimal"/>
+      <w:lvlText w:val="%7."/>
+      <w:lvlJc w:val="left"/>
+      <w:pPr>
+        <w:ind w:left="5040" w:hanging="360"/>
+      </w:pPr>
+    </w:lvl>
+    <w:lvl w:ilvl="7" w:tplc="40090019" w:tentative="1">
+      <w:start w:val="1"/>
+      <w:numFmt w:val="lowerLetter"/>
+      <w:lvlText w:val="%8."/>
+      <w:lvlJc w:val="left"/>
+      <w:pPr>
+        <w:ind w:left="5760" w:hanging="360"/>
+      </w:pPr>
+    </w:lvl>
+    <w:lvl w:ilvl="8" w:tplc="4009001B" w:tentative="1">
+      <w:start w:val="1"/>
+      <w:numFmt w:val="lowerRoman"/>
+      <w:lvlText w:val="%9."/>
+      <w:lvlJc w:val="right"/>
+      <w:pPr>
+        <w:ind w:left="6480" w:hanging="180"/>
+      </w:pPr>
+    </w:lvl>
+  </w:abstractNum>
+  <w:abstractNum w:abstractNumId="1">
     <w:nsid w:val="26FE2533"/>
     <w:multiLevelType w:val="multilevel"/>
     <w:tmpl w:val="B8E6E648"/>
@@ -6531,7 +7582,93 @@
       </w:rPr>
     </w:lvl>
   </w:abstractNum>
-  <w:abstractNum w:abstractNumId="1">
+  <w:abstractNum w:abstractNumId="2">
+    <w:nsid w:val="7D143F11"/>
+    <w:multiLevelType w:val="hybridMultilevel"/>
+    <w:tmpl w:val="8230EA12"/>
+    <w:lvl w:ilvl="0" w:tplc="4009000F">
+      <w:start w:val="1"/>
+      <w:numFmt w:val="decimal"/>
+      <w:lvlText w:val="%1."/>
+      <w:lvlJc w:val="left"/>
+      <w:pPr>
+        <w:ind w:left="720" w:hanging="360"/>
+      </w:pPr>
+    </w:lvl>
+    <w:lvl w:ilvl="1" w:tplc="40090019" w:tentative="1">
+      <w:start w:val="1"/>
+      <w:numFmt w:val="lowerLetter"/>
+      <w:lvlText w:val="%2."/>
+      <w:lvlJc w:val="left"/>
+      <w:pPr>
+        <w:ind w:left="1440" w:hanging="360"/>
+      </w:pPr>
+    </w:lvl>
+    <w:lvl w:ilvl="2" w:tplc="4009001B" w:tentative="1">
+      <w:start w:val="1"/>
+      <w:numFmt w:val="lowerRoman"/>
+      <w:lvlText w:val="%3."/>
+      <w:lvlJc w:val="right"/>
+      <w:pPr>
+        <w:ind w:left="2160" w:hanging="180"/>
+      </w:pPr>
+    </w:lvl>
+    <w:lvl w:ilvl="3" w:tplc="4009000F" w:tentative="1">
+      <w:start w:val="1"/>
+      <w:numFmt w:val="decimal"/>
+      <w:lvlText w:val="%4."/>
+      <w:lvlJc w:val="left"/>
+      <w:pPr>
+        <w:ind w:left="2880" w:hanging="360"/>
+      </w:pPr>
+    </w:lvl>
+    <w:lvl w:ilvl="4" w:tplc="40090019" w:tentative="1">
+      <w:start w:val="1"/>
+      <w:numFmt w:val="lowerLetter"/>
+      <w:lvlText w:val="%5."/>
+      <w:lvlJc w:val="left"/>
+      <w:pPr>
+        <w:ind w:left="3600" w:hanging="360"/>
+      </w:pPr>
+    </w:lvl>
+    <w:lvl w:ilvl="5" w:tplc="4009001B" w:tentative="1">
+      <w:start w:val="1"/>
+      <w:numFmt w:val="lowerRoman"/>
+      <w:lvlText w:val="%6."/>
+      <w:lvlJc w:val="right"/>
+      <w:pPr>
+        <w:ind w:left="4320" w:hanging="180"/>
+      </w:pPr>
+    </w:lvl>
+    <w:lvl w:ilvl="6" w:tplc="4009000F" w:tentative="1">
+      <w:start w:val="1"/>
+      <w:numFmt w:val="decimal"/>
+      <w:lvlText w:val="%7."/>
+      <w:lvlJc w:val="left"/>
+      <w:pPr>
+        <w:ind w:left="5040" w:hanging="360"/>
+      </w:pPr>
+    </w:lvl>
+    <w:lvl w:ilvl="7" w:tplc="40090019" w:tentative="1">
+      <w:start w:val="1"/>
+      <w:numFmt w:val="lowerLetter"/>
+      <w:lvlText w:val="%8."/>
+      <w:lvlJc w:val="left"/>
+      <w:pPr>
+        <w:ind w:left="5760" w:hanging="360"/>
+      </w:pPr>
+    </w:lvl>
+    <w:lvl w:ilvl="8" w:tplc="4009001B" w:tentative="1">
+      <w:start w:val="1"/>
+      <w:numFmt w:val="lowerRoman"/>
+      <w:lvlText w:val="%9."/>
+      <w:lvlJc w:val="right"/>
+      <w:pPr>
+        <w:ind w:left="6480" w:hanging="180"/>
+      </w:pPr>
+    </w:lvl>
+  </w:abstractNum>
+  <w:abstractNum w:abstractNumId="3">
     <w:nsid w:val="7D3D6DF4"/>
     <w:multiLevelType w:val="hybridMultilevel"/>
     <w:tmpl w:val="F1EEFAC8"/>
@@ -6672,10 +7809,16 @@
     </w:lvl>
   </w:abstractNum>
   <w:num w:numId="1">
-    <w:abstractNumId w:val="0"/>
+    <w:abstractNumId w:val="1"/>
   </w:num>
   <w:num w:numId="2">
-    <w:abstractNumId w:val="1"/>
+    <w:abstractNumId w:val="3"/>
+  </w:num>
+  <w:num w:numId="3">
+    <w:abstractNumId w:val="2"/>
+  </w:num>
+  <w:num w:numId="4">
+    <w:abstractNumId w:val="0"/>
   </w:num>
 </w:numbering>
 </file>
@@ -6895,7 +8038,6 @@
   <w:style w:type="character" w:default="1" w:styleId="DefaultParagraphFont">
     <w:name w:val="Default Paragraph Font"/>
     <w:uiPriority w:val="1"/>
-    <w:semiHidden/>
     <w:unhideWhenUsed/>
   </w:style>
   <w:style w:type="table" w:default="1" w:styleId="TableNormal">
@@ -7155,6 +8297,44 @@
     <w:rPr>
       <w:b/>
     </w:rPr>
+  </w:style>
+  <w:style w:type="paragraph" w:styleId="BalloonText">
+    <w:name w:val="Balloon Text"/>
+    <w:basedOn w:val="Normal"/>
+    <w:link w:val="BalloonTextChar"/>
+    <w:uiPriority w:val="99"/>
+    <w:semiHidden/>
+    <w:unhideWhenUsed/>
+    <w:rsid w:val="00954DB1"/>
+    <w:rPr>
+      <w:rFonts w:ascii="Tahoma" w:hAnsi="Tahoma" w:cs="Tahoma"/>
+      <w:sz w:val="16"/>
+      <w:szCs w:val="16"/>
+    </w:rPr>
+  </w:style>
+  <w:style w:type="character" w:customStyle="1" w:styleId="BalloonTextChar">
+    <w:name w:val="Balloon Text Char"/>
+    <w:basedOn w:val="DefaultParagraphFont"/>
+    <w:link w:val="BalloonText"/>
+    <w:uiPriority w:val="99"/>
+    <w:semiHidden/>
+    <w:rsid w:val="00954DB1"/>
+    <w:rPr>
+      <w:rFonts w:ascii="Tahoma" w:hAnsi="Tahoma" w:cs="Tahoma"/>
+      <w:sz w:val="16"/>
+      <w:szCs w:val="16"/>
+    </w:rPr>
+  </w:style>
+  <w:style w:type="paragraph" w:styleId="ListParagraph">
+    <w:name w:val="List Paragraph"/>
+    <w:basedOn w:val="Normal"/>
+    <w:uiPriority w:val="34"/>
+    <w:qFormat/>
+    <w:rsid w:val="00140FD8"/>
+    <w:pPr>
+      <w:ind w:left="720"/>
+      <w:contextualSpacing/>
+    </w:pPr>
   </w:style>
 </w:styles>
 </file>

</xml_diff>